<commit_message>
pagina home + about af (sorry late update) :monkey_face:
</commit_message>
<xml_diff>
--- a/Documentatie/Stijlblad.docx
+++ b/Documentatie/Stijlblad.docx
@@ -18,7 +18,6 @@
           <w:b/>
         </w:rPr>
       </w:pPr>
-      <w:bookmarkStart w:id="0" w:name="_GoBack"/>
       <w:r>
         <w:rPr>
           <w:b/>
@@ -26,17 +25,30 @@
         <w:t>Opdracht: “Naam van opdracht”</w:t>
       </w:r>
     </w:p>
-    <w:bookmarkEnd w:id="0"/>
     <w:p/>
     <w:p>
       <w:pPr>
         <w:pStyle w:val="Heading2"/>
-      </w:pPr>
-      <w:bookmarkStart w:id="1" w:name="_Toc410741660"/>
-      <w:r>
-        <w:t>Kleur:</w:t>
-      </w:r>
-      <w:bookmarkEnd w:id="1"/>
+        <w:rPr>
+          <w:lang w:val="en-US"/>
+        </w:rPr>
+      </w:pPr>
+      <w:bookmarkStart w:id="0" w:name="_Toc410741660"/>
+      <w:proofErr w:type="spellStart"/>
+      <w:r>
+        <w:rPr>
+          <w:lang w:val="en-US"/>
+        </w:rPr>
+        <w:t>Kleur</w:t>
+      </w:r>
+      <w:proofErr w:type="spellEnd"/>
+      <w:r>
+        <w:rPr>
+          <w:lang w:val="en-US"/>
+        </w:rPr>
+        <w:t>:</w:t>
+      </w:r>
+      <w:bookmarkEnd w:id="0"/>
     </w:p>
     <w:p>
       <w:pPr>
@@ -121,7 +133,7 @@
           <w:lang w:val="en-US"/>
         </w:rPr>
       </w:pPr>
-      <w:bookmarkStart w:id="2" w:name="_Toc410741661"/>
+      <w:bookmarkStart w:id="1" w:name="_Toc410741661"/>
       <w:proofErr w:type="spellStart"/>
       <w:r>
         <w:rPr>
@@ -136,7 +148,7 @@
         </w:rPr>
         <w:t>:</w:t>
       </w:r>
-      <w:bookmarkEnd w:id="2"/>
+      <w:bookmarkEnd w:id="1"/>
     </w:p>
     <w:p>
       <w:pPr>
@@ -321,6 +333,165 @@
       <w:proofErr w:type="gramEnd"/>
     </w:p>
     <w:p/>
+    <w:p/>
+    <w:p/>
+    <w:p/>
+    <w:p/>
+    <w:p>
+      <w:r>
+        <w:rPr>
+          <w:b/>
+          <w:noProof/>
+          <w:lang w:eastAsia="nl-NL"/>
+        </w:rPr>
+        <w:drawing>
+          <wp:inline distT="0" distB="0" distL="0" distR="0">
+            <wp:extent cx="5753100" cy="2181225"/>
+            <wp:effectExtent l="0" t="0" r="0" b="9525"/>
+            <wp:docPr id="1" name="Picture 1" descr="C:\Users\Leijten\AppData\Local\Microsoft\Windows\INetCache\Content.Word\ipad-apps-valid.png"/>
+            <wp:cNvGraphicFramePr>
+              <a:graphicFrameLocks xmlns:a="http://schemas.openxmlformats.org/drawingml/2006/main" noChangeAspect="1"/>
+            </wp:cNvGraphicFramePr>
+            <a:graphic xmlns:a="http://schemas.openxmlformats.org/drawingml/2006/main">
+              <a:graphicData uri="http://schemas.openxmlformats.org/drawingml/2006/picture">
+                <pic:pic xmlns:pic="http://schemas.openxmlformats.org/drawingml/2006/picture">
+                  <pic:nvPicPr>
+                    <pic:cNvPr id="0" name="Picture 18" descr="C:\Users\Leijten\AppData\Local\Microsoft\Windows\INetCache\Content.Word\ipad-apps-valid.png"/>
+                    <pic:cNvPicPr>
+                      <a:picLocks noChangeAspect="1" noChangeArrowheads="1"/>
+                    </pic:cNvPicPr>
+                  </pic:nvPicPr>
+                  <pic:blipFill>
+                    <a:blip r:embed="rId4">
+                      <a:extLst>
+                        <a:ext uri="{28A0092B-C50C-407E-A947-70E740481C1C}">
+                          <a14:useLocalDpi xmlns:a14="http://schemas.microsoft.com/office/drawing/2010/main" val="0"/>
+                        </a:ext>
+                      </a:extLst>
+                    </a:blip>
+                    <a:srcRect/>
+                    <a:stretch>
+                      <a:fillRect/>
+                    </a:stretch>
+                  </pic:blipFill>
+                  <pic:spPr bwMode="auto">
+                    <a:xfrm>
+                      <a:off x="0" y="0"/>
+                      <a:ext cx="5753100" cy="2181225"/>
+                    </a:xfrm>
+                    <a:prstGeom prst="rect">
+                      <a:avLst/>
+                    </a:prstGeom>
+                    <a:noFill/>
+                    <a:ln>
+                      <a:noFill/>
+                    </a:ln>
+                  </pic:spPr>
+                </pic:pic>
+              </a:graphicData>
+            </a:graphic>
+          </wp:inline>
+        </w:drawing>
+      </w:r>
+    </w:p>
+    <w:p>
+      <w:pPr>
+        <w:rPr>
+          <w:b/>
+        </w:rPr>
+      </w:pPr>
+      <w:r>
+        <w:rPr>
+          <w:b/>
+        </w:rPr>
+        <w:lastRenderedPageBreak/>
+        <w:pict>
+          <v:shapetype id="_x0000_t75" coordsize="21600,21600" o:spt="75" o:preferrelative="t" path="m@4@5l@4@11@9@11@9@5xe" filled="f" stroked="f">
+            <v:stroke joinstyle="miter"/>
+            <v:formulas>
+              <v:f eqn="if lineDrawn pixelLineWidth 0"/>
+              <v:f eqn="sum @0 1 0"/>
+              <v:f eqn="sum 0 0 @1"/>
+              <v:f eqn="prod @2 1 2"/>
+              <v:f eqn="prod @3 21600 pixelWidth"/>
+              <v:f eqn="prod @3 21600 pixelHeight"/>
+              <v:f eqn="sum @0 0 1"/>
+              <v:f eqn="prod @6 1 2"/>
+              <v:f eqn="prod @7 21600 pixelWidth"/>
+              <v:f eqn="sum @8 21600 0"/>
+              <v:f eqn="prod @7 21600 pixelHeight"/>
+              <v:f eqn="sum @10 21600 0"/>
+            </v:formulas>
+            <v:path o:extrusionok="f" gradientshapeok="t" o:connecttype="rect"/>
+            <o:lock v:ext="edit" aspectratio="t"/>
+          </v:shapetype>
+          <v:shape id="_x0000_i1025" type="#_x0000_t75" style="width:452.25pt;height:171.75pt">
+            <v:imagedata r:id="rId5" o:title="index-valid"/>
+          </v:shape>
+        </w:pict>
+      </w:r>
+    </w:p>
+    <w:p/>
+    <w:p>
+      <w:r>
+        <w:pict>
+          <v:shape id="_x0000_i1027" type="#_x0000_t75" style="width:453pt;height:170.25pt">
+            <v:imagedata r:id="rId6" o:title="blog-valid"/>
+          </v:shape>
+        </w:pict>
+      </w:r>
+      <w:r>
+        <w:pict>
+          <v:shape id="_x0000_i1026" type="#_x0000_t75" style="width:453pt;height:192.75pt">
+            <v:imagedata r:id="rId7" o:title="demonstration-valid"/>
+          </v:shape>
+        </w:pict>
+      </w:r>
+    </w:p>
+    <w:p/>
+    <w:p/>
+    <w:p/>
+    <w:p>
+      <w:pPr>
+        <w:tabs>
+          <w:tab w:val="left" w:pos="1605"/>
+        </w:tabs>
+      </w:pPr>
+      <w:r>
+        <w:lastRenderedPageBreak/>
+        <w:tab/>
+      </w:r>
+      <w:r>
+        <w:pict>
+          <v:shape id="_x0000_i1028" type="#_x0000_t75" style="width:453pt;height:181.5pt">
+            <v:imagedata r:id="rId8" o:title="inner-blog-valid"/>
+          </v:shape>
+        </w:pict>
+      </w:r>
+    </w:p>
+    <w:p>
+      <w:pPr>
+        <w:tabs>
+          <w:tab w:val="left" w:pos="1605"/>
+        </w:tabs>
+      </w:pPr>
+      <w:bookmarkStart w:id="2" w:name="_GoBack"/>
+      <w:bookmarkEnd w:id="2"/>
+      <w:r>
+        <w:pict>
+          <v:shape id="_x0000_i1030" type="#_x0000_t75" style="width:453pt;height:183pt">
+            <v:imagedata r:id="rId9" o:title="connect-valid"/>
+          </v:shape>
+        </w:pict>
+      </w:r>
+      <w:r>
+        <w:pict>
+          <v:shape id="_x0000_i1029" type="#_x0000_t75" style="width:453pt;height:180pt">
+            <v:imagedata r:id="rId10" o:title="product-inner-valid"/>
+          </v:shape>
+        </w:pict>
+      </w:r>
+    </w:p>
     <w:sectPr>
       <w:pgSz w:w="11906" w:h="16838"/>
       <w:pgMar w:top="1417" w:right="1417" w:bottom="1417" w:left="1417" w:header="708" w:footer="708" w:gutter="0"/>

</xml_diff>